<commit_message>
Provide a plan for application design
</commit_message>
<xml_diff>
--- a/Assignment 1.docx
+++ b/Assignment 1.docx
@@ -21,10 +21,25 @@
     </w:p>
     <w:p>
       <w:pPr>
+        <w:pStyle w:val="ListParagraph"/>
         <w:numPr>
           <w:ilvl w:val="0"/>
           <w:numId w:val="3"/>
         </w:numPr>
+        <w:rPr>
+          <w:color w:val="000000"/>
+        </w:rPr>
+      </w:pPr>
+      <w:r>
+        <w:rPr>
+          <w:color w:val="000000"/>
+        </w:rPr>
+        <w:t>This application will require a front-end user interface that will equip the user with the ability to interact with the application and its functions. The interface will be composed of HTML forms with CSS formatting. A database will be designed to improve organization and optimize data retrieval. The database will store all user data such as their profile attributes and information relating to the fuel rate.</w:t>
+      </w:r>
+    </w:p>
+    <w:p>
+      <w:pPr>
+        <w:ind w:left="720"/>
         <w:rPr>
           <w:sz w:val="25"/>
           <w:szCs w:val="25"/>
@@ -67,23 +82,7 @@
         </w:numPr>
       </w:pPr>
       <w:r>
-        <w:t xml:space="preserve">Agile. We chose this methodology due to its effective response to change, </w:t>
-      </w:r>
-      <w:proofErr w:type="gramStart"/>
-      <w:r>
-        <w:t>as  well</w:t>
-      </w:r>
-      <w:proofErr w:type="gramEnd"/>
-      <w:r>
-        <w:t xml:space="preserve"> as its ability to be efficiently communicated to stakeholders. By using Agile Methods, we </w:t>
-      </w:r>
-      <w:proofErr w:type="gramStart"/>
-      <w:r>
-        <w:t>are able to</w:t>
-      </w:r>
-      <w:proofErr w:type="gramEnd"/>
-      <w:r>
-        <w:t xml:space="preserve"> draw the customer onto the team, be in control of the work that is performed, and yield rapid, incremental delivery of software.</w:t>
+        <w:t>Agile. We chose this methodology due to its effective response to change, as  well as its ability to be efficiently communicated to stakeholders. By using Agile Methods, we are able to draw the customer onto the team, be in control of the work that is performed, and yield rapid, incremental delivery of software.</w:t>
       </w:r>
     </w:p>
     <w:p>
@@ -122,25 +121,7 @@
           <w:szCs w:val="25"/>
           <w:highlight w:val="white"/>
         </w:rPr>
-        <w:t xml:space="preserve">3. Provide a </w:t>
-      </w:r>
-      <w:proofErr w:type="gramStart"/>
-      <w:r>
-        <w:rPr>
-          <w:sz w:val="25"/>
-          <w:szCs w:val="25"/>
-          <w:highlight w:val="white"/>
-        </w:rPr>
-        <w:t>high level</w:t>
-      </w:r>
-      <w:proofErr w:type="gramEnd"/>
-      <w:r>
-        <w:rPr>
-          <w:sz w:val="25"/>
-          <w:szCs w:val="25"/>
-          <w:highlight w:val="white"/>
-        </w:rPr>
-        <w:t xml:space="preserve"> design / architecture of your solution that you are proposing? </w:t>
+        <w:t xml:space="preserve">3. Provide a high level design / architecture of your solution that you are proposing? </w:t>
       </w:r>
     </w:p>
     <w:p>
@@ -160,23 +141,7 @@
           <w:sz w:val="25"/>
           <w:szCs w:val="25"/>
         </w:rPr>
-        <w:t xml:space="preserve">We will need a storage database to keep all validated client login info, as well as the connected previous quote history for each client. We will also have a </w:t>
-      </w:r>
-      <w:proofErr w:type="gramStart"/>
-      <w:r>
-        <w:rPr>
-          <w:sz w:val="25"/>
-          <w:szCs w:val="25"/>
-        </w:rPr>
-        <w:t>front end</w:t>
-      </w:r>
-      <w:proofErr w:type="gramEnd"/>
-      <w:r>
-        <w:rPr>
-          <w:sz w:val="25"/>
-          <w:szCs w:val="25"/>
-        </w:rPr>
-        <w:t xml:space="preserve"> interface which allows the clients to interact with the application to access the returned quotes as well as get new quotes. On the back end we will have a system to calculate the quotes and manage the creation and login process for the user accounts</w:t>
+        <w:t>We will need a storage database to keep all validated client login info, as well as the connected previous quote history for each client. We will also have a front end interface which allows the clients to interact with the application to access the returned quotes as well as get new quotes. On the back end we will have a system to calculate the quotes and manage the creation and login process for the user accounts</w:t>
       </w:r>
     </w:p>
     <w:p/>
@@ -506,6 +471,14 @@
             </w:tcMar>
           </w:tcPr>
           <w:p>
+            <w:r>
+              <w:rPr>
+                <w:color w:val="000000"/>
+              </w:rPr>
+              <w:t>Provided a plan for the application design.</w:t>
+            </w:r>
+          </w:p>
+          <w:p>
             <w:pPr>
               <w:widowControl w:val="0"/>
               <w:pBdr>
@@ -516,6 +489,7 @@
                 <w:between w:val="nil"/>
               </w:pBdr>
               <w:spacing w:line="240" w:lineRule="auto"/>
+              <w:jc w:val="center"/>
             </w:pPr>
           </w:p>
         </w:tc>

</xml_diff>